<commit_message>
Added video to brushoff
</commit_message>
<xml_diff>
--- a/data/projects.docx
+++ b/data/projects.docx
@@ -1037,11 +1037,8 @@
         <w:rPr>
           <w:lang w:val="en-IN"/>
         </w:rPr>
-        <w:lastRenderedPageBreak/>
         <w:t xml:space="preserve"> The first phase was designed to test how distracting the device is to people around the wearer of the prototype. </w:t>
       </w:r>
-      <w:bookmarkStart w:id="0" w:name="_GoBack"/>
-      <w:bookmarkEnd w:id="0"/>
     </w:p>
     <w:p>
       <w:pPr>
@@ -1056,6 +1053,7 @@
         <w:rPr>
           <w:lang w:val="en-IN"/>
         </w:rPr>
+        <w:lastRenderedPageBreak/>
         <w:t xml:space="preserve">The second phase tested different intensities of </w:t>
       </w:r>
       <w:r>
@@ -1074,6 +1072,199 @@
           <w:lang w:val="en-IN"/>
         </w:rPr>
       </w:pPr>
+      <w:r>
+        <w:rPr>
+          <w:noProof/>
+        </w:rPr>
+        <w:drawing>
+          <wp:inline distT="0" distB="0" distL="0" distR="0" wp14:anchorId="39C13AFE">
+            <wp:extent cx="10315575" cy="7480300"/>
+            <wp:effectExtent l="0" t="0" r="9525" b="6350"/>
+            <wp:docPr id="18" name="Picture 18"/>
+            <wp:cNvGraphicFramePr>
+              <a:graphicFrameLocks xmlns:a="http://schemas.openxmlformats.org/drawingml/2006/main" noChangeAspect="1"/>
+            </wp:cNvGraphicFramePr>
+            <a:graphic xmlns:a="http://schemas.openxmlformats.org/drawingml/2006/main">
+              <a:graphicData uri="http://schemas.openxmlformats.org/drawingml/2006/picture">
+                <pic:pic xmlns:pic="http://schemas.openxmlformats.org/drawingml/2006/picture">
+                  <pic:nvPicPr>
+                    <pic:cNvPr id="0" name="Picture 7"/>
+                    <pic:cNvPicPr>
+                      <a:picLocks noChangeAspect="1" noChangeArrowheads="1"/>
+                    </pic:cNvPicPr>
+                  </pic:nvPicPr>
+                  <pic:blipFill>
+                    <a:blip r:embed="rId6">
+                      <a:extLst>
+                        <a:ext uri="{28A0092B-C50C-407E-A947-70E740481C1C}">
+                          <a14:useLocalDpi xmlns:a14="http://schemas.microsoft.com/office/drawing/2010/main" val="0"/>
+                        </a:ext>
+                      </a:extLst>
+                    </a:blip>
+                    <a:srcRect/>
+                    <a:stretch>
+                      <a:fillRect/>
+                    </a:stretch>
+                  </pic:blipFill>
+                  <pic:spPr bwMode="auto">
+                    <a:xfrm>
+                      <a:off x="0" y="0"/>
+                      <a:ext cx="10315575" cy="7480300"/>
+                    </a:xfrm>
+                    <a:prstGeom prst="rect">
+                      <a:avLst/>
+                    </a:prstGeom>
+                    <a:noFill/>
+                  </pic:spPr>
+                </pic:pic>
+              </a:graphicData>
+            </a:graphic>
+          </wp:inline>
+        </w:drawing>
+      </w:r>
+    </w:p>
+    <w:p>
+      <w:pPr>
+        <w:pBdr>
+          <w:bottom w:val="single" w:sz="12" w:space="1" w:color="auto"/>
+        </w:pBdr>
+        <w:rPr>
+          <w:lang w:val="en-IN"/>
+        </w:rPr>
+      </w:pPr>
+    </w:p>
+    <w:p>
+      <w:pPr>
+        <w:pBdr>
+          <w:bottom w:val="single" w:sz="12" w:space="1" w:color="auto"/>
+        </w:pBdr>
+        <w:rPr>
+          <w:lang w:val="en-IN"/>
+        </w:rPr>
+      </w:pPr>
+      <w:r>
+        <w:rPr>
+          <w:noProof/>
+        </w:rPr>
+        <w:lastRenderedPageBreak/>
+        <w:drawing>
+          <wp:inline distT="0" distB="0" distL="0" distR="0" wp14:anchorId="7C140F06">
+            <wp:extent cx="4889500" cy="3523615"/>
+            <wp:effectExtent l="0" t="0" r="6350" b="635"/>
+            <wp:docPr id="19" name="Picture 19"/>
+            <wp:cNvGraphicFramePr>
+              <a:graphicFrameLocks xmlns:a="http://schemas.openxmlformats.org/drawingml/2006/main" noChangeAspect="1"/>
+            </wp:cNvGraphicFramePr>
+            <a:graphic xmlns:a="http://schemas.openxmlformats.org/drawingml/2006/main">
+              <a:graphicData uri="http://schemas.openxmlformats.org/drawingml/2006/picture">
+                <pic:pic xmlns:pic="http://schemas.openxmlformats.org/drawingml/2006/picture">
+                  <pic:nvPicPr>
+                    <pic:cNvPr id="0" name="Picture 8"/>
+                    <pic:cNvPicPr>
+                      <a:picLocks noChangeAspect="1" noChangeArrowheads="1"/>
+                    </pic:cNvPicPr>
+                  </pic:nvPicPr>
+                  <pic:blipFill>
+                    <a:blip r:embed="rId7">
+                      <a:extLst>
+                        <a:ext uri="{28A0092B-C50C-407E-A947-70E740481C1C}">
+                          <a14:useLocalDpi xmlns:a14="http://schemas.microsoft.com/office/drawing/2010/main" val="0"/>
+                        </a:ext>
+                      </a:extLst>
+                    </a:blip>
+                    <a:srcRect/>
+                    <a:stretch>
+                      <a:fillRect/>
+                    </a:stretch>
+                  </pic:blipFill>
+                  <pic:spPr bwMode="auto">
+                    <a:xfrm>
+                      <a:off x="0" y="0"/>
+                      <a:ext cx="4889500" cy="3523615"/>
+                    </a:xfrm>
+                    <a:prstGeom prst="rect">
+                      <a:avLst/>
+                    </a:prstGeom>
+                    <a:noFill/>
+                  </pic:spPr>
+                </pic:pic>
+              </a:graphicData>
+            </a:graphic>
+          </wp:inline>
+        </w:drawing>
+      </w:r>
+    </w:p>
+    <w:p>
+      <w:pPr>
+        <w:pBdr>
+          <w:bottom w:val="single" w:sz="12" w:space="1" w:color="auto"/>
+        </w:pBdr>
+        <w:rPr>
+          <w:lang w:val="en-IN"/>
+        </w:rPr>
+      </w:pPr>
+      <w:bookmarkStart w:id="0" w:name="_GoBack"/>
+      <w:r>
+        <w:rPr>
+          <w:noProof/>
+        </w:rPr>
+        <w:drawing>
+          <wp:inline distT="0" distB="0" distL="0" distR="0" wp14:anchorId="5B6FA37E">
+            <wp:extent cx="4895215" cy="3590925"/>
+            <wp:effectExtent l="0" t="0" r="635" b="9525"/>
+            <wp:docPr id="20" name="Picture 20"/>
+            <wp:cNvGraphicFramePr>
+              <a:graphicFrameLocks xmlns:a="http://schemas.openxmlformats.org/drawingml/2006/main" noChangeAspect="1"/>
+            </wp:cNvGraphicFramePr>
+            <a:graphic xmlns:a="http://schemas.openxmlformats.org/drawingml/2006/main">
+              <a:graphicData uri="http://schemas.openxmlformats.org/drawingml/2006/picture">
+                <pic:pic xmlns:pic="http://schemas.openxmlformats.org/drawingml/2006/picture">
+                  <pic:nvPicPr>
+                    <pic:cNvPr id="0" name="Picture 9"/>
+                    <pic:cNvPicPr>
+                      <a:picLocks noChangeAspect="1" noChangeArrowheads="1"/>
+                    </pic:cNvPicPr>
+                  </pic:nvPicPr>
+                  <pic:blipFill>
+                    <a:blip r:embed="rId8">
+                      <a:extLst>
+                        <a:ext uri="{28A0092B-C50C-407E-A947-70E740481C1C}">
+                          <a14:useLocalDpi xmlns:a14="http://schemas.microsoft.com/office/drawing/2010/main" val="0"/>
+                        </a:ext>
+                      </a:extLst>
+                    </a:blip>
+                    <a:srcRect/>
+                    <a:stretch>
+                      <a:fillRect/>
+                    </a:stretch>
+                  </pic:blipFill>
+                  <pic:spPr bwMode="auto">
+                    <a:xfrm>
+                      <a:off x="0" y="0"/>
+                      <a:ext cx="4895215" cy="3590925"/>
+                    </a:xfrm>
+                    <a:prstGeom prst="rect">
+                      <a:avLst/>
+                    </a:prstGeom>
+                    <a:noFill/>
+                  </pic:spPr>
+                </pic:pic>
+              </a:graphicData>
+            </a:graphic>
+          </wp:inline>
+        </w:drawing>
+      </w:r>
+      <w:bookmarkEnd w:id="0"/>
+    </w:p>
+    <w:p>
+      <w:pPr>
+        <w:pBdr>
+          <w:bottom w:val="single" w:sz="12" w:space="1" w:color="auto"/>
+        </w:pBdr>
+        <w:rPr>
+          <w:lang w:val="en-IN"/>
+        </w:rPr>
+      </w:pPr>
     </w:p>
     <w:p>
       <w:pPr>
@@ -1172,7 +1363,14 @@
         <w:rPr>
           <w:lang w:val="en-IN"/>
         </w:rPr>
-        <w:t>, an app that helps create a community of people who share an affinity for research.</w:t>
+        <w:t xml:space="preserve">, an app that helps create a community of people who share an affinity for </w:t>
+      </w:r>
+      <w:r>
+        <w:rPr>
+          <w:lang w:val="en-IN"/>
+        </w:rPr>
+        <w:lastRenderedPageBreak/>
+        <w:t>research.</w:t>
       </w:r>
       <w:r>
         <w:rPr>
@@ -1301,7 +1499,7 @@
                     </pic:cNvPicPr>
                   </pic:nvPicPr>
                   <pic:blipFill>
-                    <a:blip r:embed="rId6">
+                    <a:blip r:embed="rId9">
                       <a:extLst>
                         <a:ext uri="{28A0092B-C50C-407E-A947-70E740481C1C}">
                           <a14:useLocalDpi xmlns:a14="http://schemas.microsoft.com/office/drawing/2010/main" val="0"/>
@@ -1387,7 +1585,6 @@
         <w:rPr>
           <w:noProof/>
         </w:rPr>
-        <w:lastRenderedPageBreak/>
         <w:drawing>
           <wp:inline distT="0" distB="0" distL="0" distR="0">
             <wp:extent cx="5731510" cy="2707405"/>
@@ -1406,7 +1603,7 @@
                     </pic:cNvPicPr>
                   </pic:nvPicPr>
                   <pic:blipFill>
-                    <a:blip r:embed="rId7">
+                    <a:blip r:embed="rId10">
                       <a:extLst>
                         <a:ext uri="{28A0092B-C50C-407E-A947-70E740481C1C}">
                           <a14:useLocalDpi xmlns:a14="http://schemas.microsoft.com/office/drawing/2010/main" val="0"/>
@@ -1456,6 +1653,7 @@
         <w:rPr>
           <w:noProof/>
         </w:rPr>
+        <w:lastRenderedPageBreak/>
         <w:drawing>
           <wp:inline distT="0" distB="0" distL="0" distR="0">
             <wp:extent cx="5731510" cy="4595744"/>
@@ -1474,7 +1672,7 @@
                     </pic:cNvPicPr>
                   </pic:nvPicPr>
                   <pic:blipFill>
-                    <a:blip r:embed="rId8">
+                    <a:blip r:embed="rId11">
                       <a:extLst>
                         <a:ext uri="{28A0092B-C50C-407E-A947-70E740481C1C}">
                           <a14:useLocalDpi xmlns:a14="http://schemas.microsoft.com/office/drawing/2010/main" val="0"/>
@@ -1556,7 +1754,7 @@
                     </pic:cNvPicPr>
                   </pic:nvPicPr>
                   <pic:blipFill>
-                    <a:blip r:embed="rId9">
+                    <a:blip r:embed="rId12">
                       <a:extLst>
                         <a:ext uri="{28A0092B-C50C-407E-A947-70E740481C1C}">
                           <a14:useLocalDpi xmlns:a14="http://schemas.microsoft.com/office/drawing/2010/main" val="0"/>
@@ -1629,7 +1827,7 @@
                     </pic:cNvPicPr>
                   </pic:nvPicPr>
                   <pic:blipFill>
-                    <a:blip r:embed="rId10">
+                    <a:blip r:embed="rId13">
                       <a:extLst>
                         <a:ext uri="{28A0092B-C50C-407E-A947-70E740481C1C}">
                           <a14:useLocalDpi xmlns:a14="http://schemas.microsoft.com/office/drawing/2010/main" val="0"/>
@@ -1703,7 +1901,7 @@
                     </pic:cNvPicPr>
                   </pic:nvPicPr>
                   <pic:blipFill>
-                    <a:blip r:embed="rId11">
+                    <a:blip r:embed="rId14">
                       <a:extLst>
                         <a:ext uri="{28A0092B-C50C-407E-A947-70E740481C1C}">
                           <a14:useLocalDpi xmlns:a14="http://schemas.microsoft.com/office/drawing/2010/main" val="0"/>
@@ -1781,7 +1979,7 @@
                     </pic:cNvPicPr>
                   </pic:nvPicPr>
                   <pic:blipFill>
-                    <a:blip r:embed="rId12">
+                    <a:blip r:embed="rId15">
                       <a:extLst>
                         <a:ext uri="{28A0092B-C50C-407E-A947-70E740481C1C}">
                           <a14:useLocalDpi xmlns:a14="http://schemas.microsoft.com/office/drawing/2010/main" val="0"/>
@@ -2041,7 +2239,7 @@
                     <pic:cNvPicPr/>
                   </pic:nvPicPr>
                   <pic:blipFill>
-                    <a:blip r:embed="rId13">
+                    <a:blip r:embed="rId16">
                       <a:extLst>
                         <a:ext uri="{28A0092B-C50C-407E-A947-70E740481C1C}">
                           <a14:useLocalDpi xmlns:a14="http://schemas.microsoft.com/office/drawing/2010/main" val="0"/>

</xml_diff>